<commit_message>
Game Scene snapshots added
</commit_message>
<xml_diff>
--- a/2DShooter_documentation.docx
+++ b/2DShooter_documentation.docx
@@ -21,6 +21,7 @@
           <w:r>
             <w:rPr>
               <w:noProof/>
+              <w:color w:val="BF8F00" w:themeColor="accent4" w:themeShade="BF"/>
             </w:rPr>
             <mc:AlternateContent>
               <mc:Choice Requires="wpg">
@@ -28,13 +29,13 @@
                   <wp:anchor distT="0" distB="0" distL="114300" distR="114300" simplePos="0" relativeHeight="251659264" behindDoc="1" locked="0" layoutInCell="1" allowOverlap="1">
                     <wp:simplePos x="0" y="0"/>
                     <wp:positionH relativeFrom="page">
-                      <wp:align>center</wp:align>
+                      <wp:posOffset>457200</wp:posOffset>
                     </wp:positionH>
                     <wp:positionV relativeFrom="page">
-                      <wp:align>center</wp:align>
+                      <wp:posOffset>371476</wp:posOffset>
                     </wp:positionV>
-                    <wp:extent cx="6864824" cy="9123528"/>
-                    <wp:effectExtent l="0" t="0" r="2540" b="635"/>
+                    <wp:extent cx="6864350" cy="9208770"/>
+                    <wp:effectExtent l="0" t="0" r="2540" b="0"/>
                     <wp:wrapNone/>
                     <wp:docPr id="193" name="Group 193"/>
                     <wp:cNvGraphicFramePr/>
@@ -45,52 +46,11 @@
                           <wpg:grpSpPr>
                             <a:xfrm>
                               <a:off x="0" y="0"/>
-                              <a:ext cx="6864824" cy="9123528"/>
-                              <a:chOff x="0" y="0"/>
-                              <a:chExt cx="6864824" cy="9123528"/>
+                              <a:ext cx="6864350" cy="9208770"/>
+                              <a:chOff x="0" y="1371600"/>
+                              <a:chExt cx="6864824" cy="7751928"/>
                             </a:xfrm>
                           </wpg:grpSpPr>
-                          <wps:wsp>
-                            <wps:cNvPr id="194" name="Rectangle 194"/>
-                            <wps:cNvSpPr/>
-                            <wps:spPr>
-                              <a:xfrm>
-                                <a:off x="0" y="0"/>
-                                <a:ext cx="6858000" cy="1371600"/>
-                              </a:xfrm>
-                              <a:prstGeom prst="rect">
-                                <a:avLst/>
-                              </a:prstGeom>
-                              <a:solidFill>
-                                <a:schemeClr val="accent1"/>
-                              </a:solidFill>
-                              <a:ln>
-                                <a:noFill/>
-                              </a:ln>
-                            </wps:spPr>
-                            <wps:style>
-                              <a:lnRef idx="2">
-                                <a:schemeClr val="accent1">
-                                  <a:shade val="50000"/>
-                                </a:schemeClr>
-                              </a:lnRef>
-                              <a:fillRef idx="1">
-                                <a:schemeClr val="accent1"/>
-                              </a:fillRef>
-                              <a:effectRef idx="0">
-                                <a:schemeClr val="accent1"/>
-                              </a:effectRef>
-                              <a:fontRef idx="minor">
-                                <a:schemeClr val="lt1"/>
-                              </a:fontRef>
-                            </wps:style>
-                            <wps:bodyPr rot="0" spcFirstLastPara="0" vertOverflow="overflow" horzOverflow="overflow" vert="horz" wrap="square" lIns="91440" tIns="45720" rIns="91440" bIns="45720" numCol="1" spcCol="0" rtlCol="0" fromWordArt="0" anchor="ctr" anchorCtr="0" forceAA="0" compatLnSpc="1">
-                              <a:prstTxWarp prst="textNoShape">
-                                <a:avLst/>
-                              </a:prstTxWarp>
-                              <a:noAutofit/>
-                            </wps:bodyPr>
-                          </wps:wsp>
                           <wps:wsp>
                             <wps:cNvPr id="195" name="Rectangle 195"/>
                             <wps:cNvSpPr/>
@@ -131,6 +91,8 @@
                                   <w:sdtPr>
                                     <w:rPr>
                                       <w:color w:val="FFFFFF" w:themeColor="background1"/>
+                                      <w:sz w:val="32"/>
+                                      <w:szCs w:val="32"/>
                                     </w:rPr>
                                     <w:alias w:val="Author"/>
                                     <w:tag w:val=""/>
@@ -138,6 +100,7 @@
                                     <w:dataBinding w:prefixMappings="xmlns:ns0='http://purl.org/dc/elements/1.1/' xmlns:ns1='http://schemas.openxmlformats.org/package/2006/metadata/core-properties' " w:xpath="/ns1:coreProperties[1]/ns0:creator[1]" w:storeItemID="{6C3C8BC8-F283-45AE-878A-BAB7291924A1}"/>
                                     <w:text/>
                                   </w:sdtPr>
+                                  <w:sdtEndPr/>
                                   <w:sdtContent>
                                     <w:p>
                                       <w:pPr>
@@ -146,11 +109,15 @@
                                         <w:jc w:val="center"/>
                                         <w:rPr>
                                           <w:color w:val="FFFFFF" w:themeColor="background1"/>
+                                          <w:sz w:val="32"/>
+                                          <w:szCs w:val="32"/>
                                         </w:rPr>
                                       </w:pPr>
                                       <w:r>
                                         <w:rPr>
                                           <w:color w:val="FFFFFF" w:themeColor="background1"/>
+                                          <w:sz w:val="32"/>
+                                          <w:szCs w:val="32"/>
                                         </w:rPr>
                                         <w:t>Rajvi Lathia</w:t>
                                       </w:r>
@@ -171,6 +138,8 @@
                                       <w:rPr>
                                         <w:caps/>
                                         <w:color w:val="FFFFFF" w:themeColor="background1"/>
+                                        <w:sz w:val="28"/>
+                                        <w:szCs w:val="28"/>
                                       </w:rPr>
                                       <w:alias w:val="Company"/>
                                       <w:tag w:val=""/>
@@ -178,11 +147,14 @@
                                       <w:dataBinding w:prefixMappings="xmlns:ns0='http://schemas.openxmlformats.org/officeDocument/2006/extended-properties' " w:xpath="/ns0:Properties[1]/ns0:Company[1]" w:storeItemID="{6668398D-A668-4E3E-A5EB-62B293D839F1}"/>
                                       <w:text/>
                                     </w:sdtPr>
+                                    <w:sdtEndPr/>
                                     <w:sdtContent>
                                       <w:r>
                                         <w:rPr>
                                           <w:caps/>
                                           <w:color w:val="FFFFFF" w:themeColor="background1"/>
+                                          <w:sz w:val="28"/>
+                                          <w:szCs w:val="28"/>
                                         </w:rPr>
                                         <w:t>101034808</w:t>
                                       </w:r>
@@ -254,6 +226,7 @@
                                     <w:dataBinding w:prefixMappings="xmlns:ns0='http://purl.org/dc/elements/1.1/' xmlns:ns1='http://schemas.openxmlformats.org/package/2006/metadata/core-properties' " w:xpath="/ns1:coreProperties[1]/ns0:title[1]" w:storeItemID="{6C3C8BC8-F283-45AE-878A-BAB7291924A1}"/>
                                     <w:text/>
                                   </w:sdtPr>
+                                  <w:sdtEndPr/>
                                   <w:sdtContent>
                                     <w:p>
                                       <w:pPr>
@@ -275,11 +248,34 @@
                                           <w:sz w:val="72"/>
                                           <w:szCs w:val="72"/>
                                         </w:rPr>
-                                        <w:t>2D Space shooter</w:t>
+                                        <w:t>Space shooter</w:t>
                                       </w:r>
                                     </w:p>
                                   </w:sdtContent>
                                 </w:sdt>
+                                <w:p>
+                                  <w:pPr>
+                                    <w:pStyle w:val="NoSpacing"/>
+                                    <w:jc w:val="center"/>
+                                    <w:rPr>
+                                      <w:rFonts w:asciiTheme="majorHAnsi" w:eastAsiaTheme="majorEastAsia" w:hAnsiTheme="majorHAnsi" w:cstheme="majorBidi"/>
+                                      <w:caps/>
+                                      <w:color w:val="4472C4" w:themeColor="accent1"/>
+                                      <w:sz w:val="72"/>
+                                      <w:szCs w:val="72"/>
+                                    </w:rPr>
+                                  </w:pPr>
+                                  <w:r>
+                                    <w:rPr>
+                                      <w:rFonts w:asciiTheme="majorHAnsi" w:eastAsiaTheme="majorEastAsia" w:hAnsiTheme="majorHAnsi" w:cstheme="majorBidi"/>
+                                      <w:caps/>
+                                      <w:color w:val="4472C4" w:themeColor="accent1"/>
+                                      <w:sz w:val="72"/>
+                                      <w:szCs w:val="72"/>
+                                    </w:rPr>
+                                    <w:t>2D Shooter</w:t>
+                                  </w:r>
+                                </w:p>
                               </w:txbxContent>
                             </wps:txbx>
                             <wps:bodyPr rot="0" spcFirstLastPara="0" vertOverflow="overflow" horzOverflow="overflow" vert="horz" wrap="square" lIns="457200" tIns="91440" rIns="457200" bIns="91440" numCol="1" spcCol="0" rtlCol="0" fromWordArt="0" anchor="ctr" anchorCtr="0" forceAA="0" compatLnSpc="1">
@@ -296,22 +292,23 @@
                       <wp14:pctWidth>88200</wp14:pctWidth>
                     </wp14:sizeRelH>
                     <wp14:sizeRelV relativeFrom="page">
-                      <wp14:pctHeight>90900</wp14:pctHeight>
+                      <wp14:pctHeight>0</wp14:pctHeight>
                     </wp14:sizeRelV>
                   </wp:anchor>
                 </w:drawing>
               </mc:Choice>
               <mc:Fallback>
                 <w:pict>
-                  <v:group id="Group 193" o:spid="_x0000_s1026" style="position:absolute;margin-left:0;margin-top:0;width:540.55pt;height:718.4pt;z-index:-251657216;mso-width-percent:882;mso-height-percent:909;mso-position-horizontal:center;mso-position-horizontal-relative:page;mso-position-vertical:center;mso-position-vertical-relative:page;mso-width-percent:882;mso-height-percent:909" coordsize="68648,91235" o:gfxdata="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">
-                    <v:rect id="Rectangle 194" o:spid="_x0000_s1027" style="position:absolute;width:68580;height:13716;visibility:visible;mso-wrap-style:square;v-text-anchor:middle" o:gfxdata="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" fillcolor="#4472c4 [3204]" stroked="f" strokeweight="1pt"/>
-                    <v:rect id="Rectangle 195" o:spid="_x0000_s1028" style="position:absolute;top:40943;width:68580;height:50292;visibility:visible;mso-wrap-style:square;v-text-anchor:bottom" o:gfxdata="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" fillcolor="#4472c4 [3204]" stroked="f" strokeweight="1pt">
+                  <v:group id="Group 193" o:spid="_x0000_s1026" style="position:absolute;margin-left:36pt;margin-top:29.25pt;width:540.5pt;height:725.1pt;z-index:-251657216;mso-width-percent:882;mso-position-horizontal-relative:page;mso-position-vertical-relative:page;mso-width-percent:882" coordorigin=",13716" coordsize="68648,77519" o:gfxdata="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">
+                    <v:rect id="Rectangle 195" o:spid="_x0000_s1027" style="position:absolute;top:40943;width:68580;height:50292;visibility:visible;mso-wrap-style:square;v-text-anchor:bottom" o:gfxdata="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" fillcolor="#4472c4 [3204]" stroked="f" strokeweight="1pt">
                       <v:textbox inset="36pt,57.6pt,36pt,36pt">
                         <w:txbxContent>
                           <w:sdt>
                             <w:sdtPr>
                               <w:rPr>
                                 <w:color w:val="FFFFFF" w:themeColor="background1"/>
+                                <w:sz w:val="32"/>
+                                <w:szCs w:val="32"/>
                               </w:rPr>
                               <w:alias w:val="Author"/>
                               <w:tag w:val=""/>
@@ -319,6 +316,7 @@
                               <w:dataBinding w:prefixMappings="xmlns:ns0='http://purl.org/dc/elements/1.1/' xmlns:ns1='http://schemas.openxmlformats.org/package/2006/metadata/core-properties' " w:xpath="/ns1:coreProperties[1]/ns0:creator[1]" w:storeItemID="{6C3C8BC8-F283-45AE-878A-BAB7291924A1}"/>
                               <w:text/>
                             </w:sdtPr>
+                            <w:sdtEndPr/>
                             <w:sdtContent>
                               <w:p>
                                 <w:pPr>
@@ -327,11 +325,15 @@
                                   <w:jc w:val="center"/>
                                   <w:rPr>
                                     <w:color w:val="FFFFFF" w:themeColor="background1"/>
+                                    <w:sz w:val="32"/>
+                                    <w:szCs w:val="32"/>
                                   </w:rPr>
                                 </w:pPr>
                                 <w:r>
                                   <w:rPr>
                                     <w:color w:val="FFFFFF" w:themeColor="background1"/>
+                                    <w:sz w:val="32"/>
+                                    <w:szCs w:val="32"/>
                                   </w:rPr>
                                   <w:t>Rajvi Lathia</w:t>
                                 </w:r>
@@ -352,6 +354,8 @@
                                 <w:rPr>
                                   <w:caps/>
                                   <w:color w:val="FFFFFF" w:themeColor="background1"/>
+                                  <w:sz w:val="28"/>
+                                  <w:szCs w:val="28"/>
                                 </w:rPr>
                                 <w:alias w:val="Company"/>
                                 <w:tag w:val=""/>
@@ -359,11 +363,14 @@
                                 <w:dataBinding w:prefixMappings="xmlns:ns0='http://schemas.openxmlformats.org/officeDocument/2006/extended-properties' " w:xpath="/ns0:Properties[1]/ns0:Company[1]" w:storeItemID="{6668398D-A668-4E3E-A5EB-62B293D839F1}"/>
                                 <w:text/>
                               </w:sdtPr>
+                              <w:sdtEndPr/>
                               <w:sdtContent>
                                 <w:r>
                                   <w:rPr>
                                     <w:caps/>
                                     <w:color w:val="FFFFFF" w:themeColor="background1"/>
+                                    <w:sz w:val="28"/>
+                                    <w:szCs w:val="28"/>
                                   </w:rPr>
                                   <w:t>101034808</w:t>
                                 </w:r>
@@ -383,7 +390,7 @@
                       <v:stroke joinstyle="miter"/>
                       <v:path gradientshapeok="t" o:connecttype="rect"/>
                     </v:shapetype>
-                    <v:shape id="Text Box 196" o:spid="_x0000_s1029" type="#_x0000_t202" style="position:absolute;left:68;top:13716;width:68580;height:27227;visibility:visible;mso-wrap-style:square;v-text-anchor:middle" o:gfxdata="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" fillcolor="white [3212]" stroked="f" strokeweight=".5pt">
+                    <v:shape id="Text Box 196" o:spid="_x0000_s1028" type="#_x0000_t202" style="position:absolute;left:68;top:13716;width:68580;height:27227;visibility:visible;mso-wrap-style:square;v-text-anchor:middle" o:gfxdata="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" fillcolor="white [3212]" stroked="f" strokeweight=".5pt">
                       <v:textbox inset="36pt,7.2pt,36pt,7.2pt">
                         <w:txbxContent>
                           <w:sdt>
@@ -401,6 +408,7 @@
                               <w:dataBinding w:prefixMappings="xmlns:ns0='http://purl.org/dc/elements/1.1/' xmlns:ns1='http://schemas.openxmlformats.org/package/2006/metadata/core-properties' " w:xpath="/ns1:coreProperties[1]/ns0:title[1]" w:storeItemID="{6C3C8BC8-F283-45AE-878A-BAB7291924A1}"/>
                               <w:text/>
                             </w:sdtPr>
+                            <w:sdtEndPr/>
                             <w:sdtContent>
                               <w:p>
                                 <w:pPr>
@@ -422,11 +430,34 @@
                                     <w:sz w:val="72"/>
                                     <w:szCs w:val="72"/>
                                   </w:rPr>
-                                  <w:t>2D Space shooter</w:t>
+                                  <w:t>Space shooter</w:t>
                                 </w:r>
                               </w:p>
                             </w:sdtContent>
                           </w:sdt>
+                          <w:p>
+                            <w:pPr>
+                              <w:pStyle w:val="NoSpacing"/>
+                              <w:jc w:val="center"/>
+                              <w:rPr>
+                                <w:rFonts w:asciiTheme="majorHAnsi" w:eastAsiaTheme="majorEastAsia" w:hAnsiTheme="majorHAnsi" w:cstheme="majorBidi"/>
+                                <w:caps/>
+                                <w:color w:val="4472C4" w:themeColor="accent1"/>
+                                <w:sz w:val="72"/>
+                                <w:szCs w:val="72"/>
+                              </w:rPr>
+                            </w:pPr>
+                            <w:r>
+                              <w:rPr>
+                                <w:rFonts w:asciiTheme="majorHAnsi" w:eastAsiaTheme="majorEastAsia" w:hAnsiTheme="majorHAnsi" w:cstheme="majorBidi"/>
+                                <w:caps/>
+                                <w:color w:val="4472C4" w:themeColor="accent1"/>
+                                <w:sz w:val="72"/>
+                                <w:szCs w:val="72"/>
+                              </w:rPr>
+                              <w:t>2D Shooter</w:t>
+                            </w:r>
+                          </w:p>
                         </w:txbxContent>
                       </v:textbox>
                     </v:shape>
@@ -518,8 +549,25 @@
           <w:szCs w:val="22"/>
           <w:lang w:val="en-US" w:bidi="ar-SA"/>
         </w:rPr>
-        <w:t>DESCRIPTION……………………………</w:t>
-      </w:r>
+        <w:t>DESCRIPTION</w:t>
+      </w:r>
+      <w:r>
+        <w:rPr>
+          <w:sz w:val="24"/>
+          <w:szCs w:val="22"/>
+          <w:lang w:val="en-US" w:bidi="ar-SA"/>
+        </w:rPr>
+        <w:t xml:space="preserve"> </w:t>
+      </w:r>
+      <w:r>
+        <w:rPr>
+          <w:sz w:val="24"/>
+          <w:szCs w:val="22"/>
+          <w:lang w:val="en-US" w:bidi="ar-SA"/>
+        </w:rPr>
+        <w:t>……………………………</w:t>
+      </w:r>
+      <w:proofErr w:type="gramStart"/>
       <w:r>
         <w:rPr>
           <w:sz w:val="24"/>
@@ -528,6 +576,7 @@
         </w:rPr>
         <w:t>…..</w:t>
       </w:r>
+      <w:proofErr w:type="gramEnd"/>
       <w:r>
         <w:rPr>
           <w:sz w:val="24"/>
@@ -544,8 +593,6 @@
         </w:rPr>
         <w:t>.</w:t>
       </w:r>
-      <w:bookmarkStart w:id="0" w:name="_GoBack"/>
-      <w:bookmarkEnd w:id="0"/>
       <w:r>
         <w:rPr>
           <w:sz w:val="24"/>
@@ -577,16 +624,42 @@
           <w:szCs w:val="22"/>
           <w:lang w:val="en-US" w:bidi="ar-SA"/>
         </w:rPr>
-        <w:t>CONTROLS DESCRIPTION……………………</w:t>
-      </w:r>
-      <w:r>
-        <w:rPr>
-          <w:sz w:val="24"/>
-          <w:szCs w:val="22"/>
-          <w:lang w:val="en-US" w:bidi="ar-SA"/>
-        </w:rPr>
-        <w:t>……..</w:t>
-      </w:r>
+        <w:t>CONTROLS DESCRIPTION</w:t>
+      </w:r>
+      <w:r>
+        <w:rPr>
+          <w:sz w:val="24"/>
+          <w:szCs w:val="22"/>
+          <w:lang w:val="en-US" w:bidi="ar-SA"/>
+        </w:rPr>
+        <w:t xml:space="preserve"> </w:t>
+      </w:r>
+      <w:r>
+        <w:rPr>
+          <w:sz w:val="24"/>
+          <w:szCs w:val="22"/>
+          <w:lang w:val="en-US" w:bidi="ar-SA"/>
+        </w:rPr>
+        <w:t>……………………</w:t>
+      </w:r>
+      <w:r>
+        <w:rPr>
+          <w:sz w:val="24"/>
+          <w:szCs w:val="22"/>
+          <w:lang w:val="en-US" w:bidi="ar-SA"/>
+        </w:rPr>
+        <w:t>…</w:t>
+      </w:r>
+      <w:proofErr w:type="gramStart"/>
+      <w:r>
+        <w:rPr>
+          <w:sz w:val="24"/>
+          <w:szCs w:val="22"/>
+          <w:lang w:val="en-US" w:bidi="ar-SA"/>
+        </w:rPr>
+        <w:t>…..</w:t>
+      </w:r>
+      <w:proofErr w:type="gramEnd"/>
       <w:r>
         <w:rPr>
           <w:sz w:val="24"/>
@@ -634,23 +707,41 @@
           <w:szCs w:val="22"/>
           <w:lang w:val="en-US" w:bidi="ar-SA"/>
         </w:rPr>
-        <w:t>…………..</w:t>
-      </w:r>
-      <w:r>
-        <w:rPr>
-          <w:sz w:val="24"/>
-          <w:szCs w:val="22"/>
-          <w:lang w:val="en-US" w:bidi="ar-SA"/>
-        </w:rPr>
-        <w:t>……………………………………………………………………………………………………………………</w:t>
-      </w:r>
-      <w:r>
-        <w:rPr>
-          <w:sz w:val="24"/>
-          <w:szCs w:val="22"/>
-          <w:lang w:val="en-US" w:bidi="ar-SA"/>
-        </w:rPr>
-        <w:t>.</w:t>
+        <w:t xml:space="preserve"> SYSTEM </w:t>
+      </w:r>
+      <w:r>
+        <w:rPr>
+          <w:sz w:val="24"/>
+          <w:szCs w:val="22"/>
+          <w:lang w:val="en-US" w:bidi="ar-SA"/>
+        </w:rPr>
+        <w:t>………</w:t>
+      </w:r>
+      <w:proofErr w:type="gramStart"/>
+      <w:r>
+        <w:rPr>
+          <w:sz w:val="24"/>
+          <w:szCs w:val="22"/>
+          <w:lang w:val="en-US" w:bidi="ar-SA"/>
+        </w:rPr>
+        <w:t>…</w:t>
+      </w:r>
+      <w:r>
+        <w:rPr>
+          <w:sz w:val="24"/>
+          <w:szCs w:val="22"/>
+          <w:lang w:val="en-US" w:bidi="ar-SA"/>
+        </w:rPr>
+        <w:t>..</w:t>
+      </w:r>
+      <w:proofErr w:type="gramEnd"/>
+      <w:r>
+        <w:rPr>
+          <w:sz w:val="24"/>
+          <w:szCs w:val="22"/>
+          <w:lang w:val="en-US" w:bidi="ar-SA"/>
+        </w:rPr>
+        <w:t>……………………………………………………………………………………………………….</w:t>
       </w:r>
       <w:r>
         <w:rPr>
@@ -683,6 +774,71 @@
           <w:szCs w:val="22"/>
           <w:lang w:val="en-US" w:bidi="ar-SA"/>
         </w:rPr>
+        <w:t xml:space="preserve"> </w:t>
+      </w:r>
+      <w:r>
+        <w:rPr>
+          <w:sz w:val="24"/>
+          <w:szCs w:val="22"/>
+          <w:lang w:val="en-US" w:bidi="ar-SA"/>
+        </w:rPr>
+        <w:t>……………………….…………………………………………………………………………………………………………</w:t>
+      </w:r>
+      <w:r>
+        <w:rPr>
+          <w:sz w:val="24"/>
+          <w:szCs w:val="22"/>
+          <w:lang w:val="en-US" w:bidi="ar-SA"/>
+        </w:rPr>
+        <w:t>2</w:t>
+      </w:r>
+    </w:p>
+    <w:p>
+      <w:pPr>
+        <w:rPr>
+          <w:sz w:val="24"/>
+          <w:szCs w:val="22"/>
+          <w:lang w:val="en-US" w:bidi="ar-SA"/>
+        </w:rPr>
+      </w:pPr>
+      <w:r>
+        <w:rPr>
+          <w:sz w:val="24"/>
+          <w:szCs w:val="22"/>
+          <w:lang w:val="en-US" w:bidi="ar-SA"/>
+        </w:rPr>
+        <w:t>ART</w:t>
+      </w:r>
+      <w:r>
+        <w:rPr>
+          <w:sz w:val="24"/>
+          <w:szCs w:val="22"/>
+          <w:lang w:val="en-US" w:bidi="ar-SA"/>
+        </w:rPr>
+        <w:t xml:space="preserve">/MULTIMEDIA </w:t>
+      </w:r>
+      <w:r>
+        <w:rPr>
+          <w:sz w:val="24"/>
+          <w:szCs w:val="22"/>
+          <w:lang w:val="en-US" w:bidi="ar-SA"/>
+        </w:rPr>
+        <w:t>INDEX</w:t>
+      </w:r>
+      <w:r>
+        <w:rPr>
+          <w:sz w:val="24"/>
+          <w:szCs w:val="22"/>
+          <w:lang w:val="en-US" w:bidi="ar-SA"/>
+        </w:rPr>
+        <w:t xml:space="preserve"> </w:t>
+      </w:r>
+      <w:r>
+        <w:rPr>
+          <w:sz w:val="24"/>
+          <w:szCs w:val="22"/>
+          <w:lang w:val="en-US" w:bidi="ar-SA"/>
+        </w:rPr>
         <w:t>………</w:t>
       </w:r>
       <w:r>
@@ -691,71 +847,6 @@
           <w:szCs w:val="22"/>
           <w:lang w:val="en-US" w:bidi="ar-SA"/>
         </w:rPr>
-        <w:t>……………….</w:t>
-      </w:r>
-      <w:r>
-        <w:rPr>
-          <w:sz w:val="24"/>
-          <w:szCs w:val="22"/>
-          <w:lang w:val="en-US" w:bidi="ar-SA"/>
-        </w:rPr>
-        <w:t>…………………………………………………………………………………………………………</w:t>
-      </w:r>
-      <w:r>
-        <w:rPr>
-          <w:sz w:val="24"/>
-          <w:szCs w:val="22"/>
-          <w:lang w:val="en-US" w:bidi="ar-SA"/>
-        </w:rPr>
-        <w:t>2</w:t>
-      </w:r>
-    </w:p>
-    <w:p>
-      <w:pPr>
-        <w:rPr>
-          <w:sz w:val="24"/>
-          <w:szCs w:val="22"/>
-          <w:lang w:val="en-US" w:bidi="ar-SA"/>
-        </w:rPr>
-      </w:pPr>
-      <w:r>
-        <w:rPr>
-          <w:sz w:val="24"/>
-          <w:szCs w:val="22"/>
-          <w:lang w:val="en-US" w:bidi="ar-SA"/>
-        </w:rPr>
-        <w:t>ART</w:t>
-      </w:r>
-      <w:r>
-        <w:rPr>
-          <w:sz w:val="24"/>
-          <w:szCs w:val="22"/>
-          <w:lang w:val="en-US" w:bidi="ar-SA"/>
-        </w:rPr>
-        <w:t xml:space="preserve">/MULTIMEDIA </w:t>
-      </w:r>
-      <w:r>
-        <w:rPr>
-          <w:sz w:val="24"/>
-          <w:szCs w:val="22"/>
-          <w:lang w:val="en-US" w:bidi="ar-SA"/>
-        </w:rPr>
-        <w:t>INDEX</w:t>
-      </w:r>
-      <w:r>
-        <w:rPr>
-          <w:sz w:val="24"/>
-          <w:szCs w:val="22"/>
-          <w:lang w:val="en-US" w:bidi="ar-SA"/>
-        </w:rPr>
-        <w:t>………</w:t>
-      </w:r>
-      <w:r>
-        <w:rPr>
-          <w:sz w:val="24"/>
-          <w:szCs w:val="22"/>
-          <w:lang w:val="en-US" w:bidi="ar-SA"/>
-        </w:rPr>
         <w:t>…………………………………………………………………………………………………</w:t>
       </w:r>
       <w:r>
@@ -770,27 +861,42 @@
     <w:p>
       <w:pPr>
         <w:rPr>
-          <w:lang w:val="en-US" w:bidi="ar-SA"/>
-        </w:rPr>
-      </w:pPr>
-    </w:p>
-    <w:p>
-      <w:pPr>
-        <w:rPr>
-          <w:lang w:val="en-US" w:bidi="ar-SA"/>
-        </w:rPr>
-      </w:pPr>
-    </w:p>
-    <w:p>
-      <w:pPr>
-        <w:rPr>
-          <w:lang w:val="en-US" w:bidi="ar-SA"/>
-        </w:rPr>
-      </w:pPr>
-    </w:p>
-    <w:p>
-      <w:pPr>
-        <w:rPr>
+          <w:sz w:val="24"/>
+          <w:szCs w:val="22"/>
+          <w:lang w:val="en-US" w:bidi="ar-SA"/>
+        </w:rPr>
+      </w:pPr>
+      <w:r>
+        <w:rPr>
+          <w:sz w:val="24"/>
+          <w:szCs w:val="22"/>
+          <w:lang w:val="en-US" w:bidi="ar-SA"/>
+        </w:rPr>
+        <w:t>SCREEN DESCRIPTION……………………………………………………………………………………………………………….4</w:t>
+      </w:r>
+    </w:p>
+    <w:p>
+      <w:pPr>
+        <w:rPr>
+          <w:sz w:val="24"/>
+          <w:szCs w:val="22"/>
+          <w:lang w:val="en-US" w:bidi="ar-SA"/>
+        </w:rPr>
+      </w:pPr>
+      <w:r>
+        <w:rPr>
+          <w:sz w:val="24"/>
+          <w:szCs w:val="22"/>
+          <w:lang w:val="en-US" w:bidi="ar-SA"/>
+        </w:rPr>
+        <w:t>SOUND INDEX ………………………………………………………………………………………………………………………….6</w:t>
+      </w:r>
+    </w:p>
+    <w:p>
+      <w:pPr>
+        <w:rPr>
+          <w:sz w:val="24"/>
+          <w:szCs w:val="22"/>
           <w:lang w:val="en-US" w:bidi="ar-SA"/>
         </w:rPr>
       </w:pPr>
@@ -1077,40 +1183,86 @@
           <w:sz w:val="28"/>
           <w:szCs w:val="24"/>
         </w:rPr>
-        <w:t>The Blue Spaceship has total 3 lives and travels in the space. There are stars as the objects that increases the score of the player by 10 and enemy spaceship as the enemy which decreases the life of the player by 1 and decreases the score by 5 if collided.</w:t>
-      </w:r>
-      <w:r>
-        <w:rPr>
-          <w:sz w:val="28"/>
-          <w:szCs w:val="24"/>
-        </w:rPr>
-        <w:t xml:space="preserve"> When life becomes 0, the game ends.</w:t>
-      </w:r>
-    </w:p>
-    <w:p>
-      <w:pPr>
-        <w:rPr>
-          <w:sz w:val="28"/>
-          <w:szCs w:val="24"/>
-        </w:rPr>
-      </w:pPr>
-    </w:p>
-    <w:p>
-      <w:pPr>
+        <w:t xml:space="preserve">The Blue Spaceship has total 3 lives and travels in the space. There are </w:t>
+      </w:r>
+      <w:r>
         <w:rPr>
           <w:b/>
           <w:bCs/>
-          <w:sz w:val="28"/>
-          <w:szCs w:val="24"/>
-        </w:rPr>
-      </w:pPr>
-      <w:r>
+          <w:color w:val="2F5496" w:themeColor="accent1" w:themeShade="BF"/>
+          <w:sz w:val="28"/>
+          <w:szCs w:val="24"/>
+        </w:rPr>
+        <w:t>stars</w:t>
+      </w:r>
+      <w:r>
+        <w:rPr>
+          <w:sz w:val="28"/>
+          <w:szCs w:val="24"/>
+        </w:rPr>
+        <w:t xml:space="preserve"> as the objects that increases the score of the player by 10 and </w:t>
+      </w:r>
+      <w:r>
+        <w:rPr>
+          <w:color w:val="1F3864" w:themeColor="accent1" w:themeShade="80"/>
+          <w:sz w:val="28"/>
+          <w:szCs w:val="24"/>
+        </w:rPr>
+        <w:t xml:space="preserve">enemy spaceship </w:t>
+      </w:r>
+      <w:r>
+        <w:rPr>
+          <w:sz w:val="28"/>
+          <w:szCs w:val="24"/>
+        </w:rPr>
+        <w:t>as the enemy which decreases the life of the player by 1 and decreases the score by 5 if collided</w:t>
+      </w:r>
+      <w:r>
+        <w:rPr>
+          <w:sz w:val="28"/>
+          <w:szCs w:val="24"/>
+        </w:rPr>
+        <w:t xml:space="preserve"> with the player</w:t>
+      </w:r>
+      <w:r>
+        <w:rPr>
+          <w:sz w:val="28"/>
+          <w:szCs w:val="24"/>
+        </w:rPr>
+        <w:t>.</w:t>
+      </w:r>
+      <w:r>
+        <w:rPr>
+          <w:sz w:val="28"/>
+          <w:szCs w:val="24"/>
+        </w:rPr>
+        <w:t xml:space="preserve"> When life becomes 0, the game ends.</w:t>
+      </w:r>
+    </w:p>
+    <w:p>
+      <w:pPr>
+        <w:rPr>
+          <w:sz w:val="28"/>
+          <w:szCs w:val="24"/>
+        </w:rPr>
+      </w:pPr>
+    </w:p>
+    <w:p>
+      <w:pPr>
         <w:rPr>
           <w:b/>
           <w:bCs/>
           <w:sz w:val="28"/>
           <w:szCs w:val="24"/>
         </w:rPr>
+      </w:pPr>
+      <w:r>
+        <w:rPr>
+          <w:b/>
+          <w:bCs/>
+          <w:sz w:val="28"/>
+          <w:szCs w:val="24"/>
+        </w:rPr>
         <w:t>ENEMIES:</w:t>
       </w:r>
     </w:p>
@@ -1140,8 +1292,25 @@
           <w:sz w:val="28"/>
           <w:szCs w:val="24"/>
         </w:rPr>
-        <w:t>ship travels at increasing speed from right to left at random position. When it collides with the player spaceship, it decreases the life of the player or even ends the game.</w:t>
-      </w:r>
+        <w:t xml:space="preserve">ship travels at increasing speed from right to left at random position. When it collides with the player spaceship, the life of the player </w:t>
+      </w:r>
+      <w:r>
+        <w:rPr>
+          <w:sz w:val="28"/>
+          <w:szCs w:val="24"/>
+        </w:rPr>
+        <w:t>decreases by 1.</w:t>
+      </w:r>
+    </w:p>
+    <w:p>
+      <w:pPr>
+        <w:rPr>
+          <w:b/>
+          <w:bCs/>
+          <w:sz w:val="28"/>
+          <w:szCs w:val="24"/>
+        </w:rPr>
+      </w:pPr>
     </w:p>
     <w:p>
       <w:pPr>
@@ -1639,17 +1808,270 @@
                 <w:sz w:val="32"/>
                 <w:szCs w:val="28"/>
               </w:rPr>
-              <w:t>Star texture</w:t>
+              <w:t>Star</w:t>
             </w:r>
           </w:p>
         </w:tc>
       </w:tr>
     </w:tbl>
     <w:p/>
+    <w:p>
+      <w:pPr>
+        <w:rPr>
+          <w:b/>
+          <w:bCs/>
+          <w:sz w:val="28"/>
+          <w:szCs w:val="24"/>
+        </w:rPr>
+      </w:pPr>
+    </w:p>
+    <w:p>
+      <w:pPr>
+        <w:rPr>
+          <w:b/>
+          <w:bCs/>
+          <w:sz w:val="28"/>
+          <w:szCs w:val="24"/>
+        </w:rPr>
+      </w:pPr>
+    </w:p>
+    <w:p>
+      <w:pPr>
+        <w:rPr>
+          <w:b/>
+          <w:bCs/>
+          <w:sz w:val="28"/>
+          <w:szCs w:val="24"/>
+        </w:rPr>
+      </w:pPr>
+      <w:r>
+        <w:rPr>
+          <w:b/>
+          <w:bCs/>
+          <w:sz w:val="28"/>
+          <w:szCs w:val="24"/>
+        </w:rPr>
+        <w:lastRenderedPageBreak/>
+        <w:t>SCREEN DESCRIPTION</w:t>
+      </w:r>
+      <w:r>
+        <w:rPr>
+          <w:b/>
+          <w:bCs/>
+          <w:sz w:val="28"/>
+          <w:szCs w:val="24"/>
+        </w:rPr>
+        <w:t>:</w:t>
+      </w:r>
+    </w:p>
+    <w:p>
+      <w:r>
+        <w:rPr>
+          <w:noProof/>
+        </w:rPr>
+        <w:drawing>
+          <wp:anchor distT="0" distB="0" distL="114300" distR="114300" simplePos="0" relativeHeight="251660288" behindDoc="0" locked="0" layoutInCell="1" allowOverlap="1">
+            <wp:simplePos x="0" y="0"/>
+            <wp:positionH relativeFrom="margin">
+              <wp:posOffset>514350</wp:posOffset>
+            </wp:positionH>
+            <wp:positionV relativeFrom="paragraph">
+              <wp:posOffset>292735</wp:posOffset>
+            </wp:positionV>
+            <wp:extent cx="4629150" cy="3202305"/>
+            <wp:effectExtent l="0" t="0" r="0" b="0"/>
+            <wp:wrapTopAndBottom/>
+            <wp:docPr id="3" name="Picture 3"/>
+            <wp:cNvGraphicFramePr>
+              <a:graphicFrameLocks xmlns:a="http://schemas.openxmlformats.org/drawingml/2006/main" noChangeAspect="1"/>
+            </wp:cNvGraphicFramePr>
+            <a:graphic xmlns:a="http://schemas.openxmlformats.org/drawingml/2006/main">
+              <a:graphicData uri="http://schemas.openxmlformats.org/drawingml/2006/picture">
+                <pic:pic xmlns:pic="http://schemas.openxmlformats.org/drawingml/2006/picture">
+                  <pic:nvPicPr>
+                    <pic:cNvPr id="3" name="StartGameScene.JPG"/>
+                    <pic:cNvPicPr/>
+                  </pic:nvPicPr>
+                  <pic:blipFill>
+                    <a:blip r:embed="rId12">
+                      <a:extLst>
+                        <a:ext uri="{28A0092B-C50C-407E-A947-70E740481C1C}">
+                          <a14:useLocalDpi xmlns:a14="http://schemas.microsoft.com/office/drawing/2010/main" val="0"/>
+                        </a:ext>
+                      </a:extLst>
+                    </a:blip>
+                    <a:stretch>
+                      <a:fillRect/>
+                    </a:stretch>
+                  </pic:blipFill>
+                  <pic:spPr>
+                    <a:xfrm>
+                      <a:off x="0" y="0"/>
+                      <a:ext cx="4629150" cy="3202305"/>
+                    </a:xfrm>
+                    <a:prstGeom prst="rect">
+                      <a:avLst/>
+                    </a:prstGeom>
+                  </pic:spPr>
+                </pic:pic>
+              </a:graphicData>
+            </a:graphic>
+            <wp14:sizeRelH relativeFrom="margin">
+              <wp14:pctWidth>0</wp14:pctWidth>
+            </wp14:sizeRelH>
+            <wp14:sizeRelV relativeFrom="margin">
+              <wp14:pctHeight>0</wp14:pctHeight>
+            </wp14:sizeRelV>
+          </wp:anchor>
+        </w:drawing>
+      </w:r>
+      <w:r>
+        <w:t>Game-</w:t>
+      </w:r>
+      <w:r>
+        <w:t>Start State</w:t>
+      </w:r>
+    </w:p>
     <w:p/>
     <w:p/>
+    <w:p>
+      <w:r>
+        <w:rPr>
+          <w:noProof/>
+        </w:rPr>
+        <w:drawing>
+          <wp:anchor distT="0" distB="0" distL="114300" distR="114300" simplePos="0" relativeHeight="251661312" behindDoc="0" locked="0" layoutInCell="1" allowOverlap="1">
+            <wp:simplePos x="0" y="0"/>
+            <wp:positionH relativeFrom="margin">
+              <wp:posOffset>504825</wp:posOffset>
+            </wp:positionH>
+            <wp:positionV relativeFrom="paragraph">
+              <wp:posOffset>321945</wp:posOffset>
+            </wp:positionV>
+            <wp:extent cx="4671060" cy="3295650"/>
+            <wp:effectExtent l="0" t="0" r="0" b="0"/>
+            <wp:wrapTopAndBottom/>
+            <wp:docPr id="7" name="Picture 7"/>
+            <wp:cNvGraphicFramePr>
+              <a:graphicFrameLocks xmlns:a="http://schemas.openxmlformats.org/drawingml/2006/main" noChangeAspect="1"/>
+            </wp:cNvGraphicFramePr>
+            <a:graphic xmlns:a="http://schemas.openxmlformats.org/drawingml/2006/main">
+              <a:graphicData uri="http://schemas.openxmlformats.org/drawingml/2006/picture">
+                <pic:pic xmlns:pic="http://schemas.openxmlformats.org/drawingml/2006/picture">
+                  <pic:nvPicPr>
+                    <pic:cNvPr id="7" name="InGameScene.JPG"/>
+                    <pic:cNvPicPr/>
+                  </pic:nvPicPr>
+                  <pic:blipFill>
+                    <a:blip r:embed="rId13">
+                      <a:extLst>
+                        <a:ext uri="{28A0092B-C50C-407E-A947-70E740481C1C}">
+                          <a14:useLocalDpi xmlns:a14="http://schemas.microsoft.com/office/drawing/2010/main" val="0"/>
+                        </a:ext>
+                      </a:extLst>
+                    </a:blip>
+                    <a:stretch>
+                      <a:fillRect/>
+                    </a:stretch>
+                  </pic:blipFill>
+                  <pic:spPr>
+                    <a:xfrm>
+                      <a:off x="0" y="0"/>
+                      <a:ext cx="4671060" cy="3295650"/>
+                    </a:xfrm>
+                    <a:prstGeom prst="rect">
+                      <a:avLst/>
+                    </a:prstGeom>
+                  </pic:spPr>
+                </pic:pic>
+              </a:graphicData>
+            </a:graphic>
+            <wp14:sizeRelH relativeFrom="margin">
+              <wp14:pctWidth>0</wp14:pctWidth>
+            </wp14:sizeRelH>
+            <wp14:sizeRelV relativeFrom="margin">
+              <wp14:pctHeight>0</wp14:pctHeight>
+            </wp14:sizeRelV>
+          </wp:anchor>
+        </w:drawing>
+      </w:r>
+      <w:r>
+        <w:t>Game-Play State</w:t>
+      </w:r>
+    </w:p>
+    <w:p/>
+    <w:p>
+      <w:r>
+        <w:rPr>
+          <w:noProof/>
+        </w:rPr>
+        <w:lastRenderedPageBreak/>
+        <w:drawing>
+          <wp:anchor distT="0" distB="0" distL="114300" distR="114300" simplePos="0" relativeHeight="251662336" behindDoc="0" locked="0" layoutInCell="1" allowOverlap="1">
+            <wp:simplePos x="0" y="0"/>
+            <wp:positionH relativeFrom="margin">
+              <wp:posOffset>561975</wp:posOffset>
+            </wp:positionH>
+            <wp:positionV relativeFrom="paragraph">
+              <wp:posOffset>314325</wp:posOffset>
+            </wp:positionV>
+            <wp:extent cx="4638675" cy="3279140"/>
+            <wp:effectExtent l="0" t="0" r="9525" b="0"/>
+            <wp:wrapTopAndBottom/>
+            <wp:docPr id="8" name="Picture 8"/>
+            <wp:cNvGraphicFramePr>
+              <a:graphicFrameLocks xmlns:a="http://schemas.openxmlformats.org/drawingml/2006/main" noChangeAspect="1"/>
+            </wp:cNvGraphicFramePr>
+            <a:graphic xmlns:a="http://schemas.openxmlformats.org/drawingml/2006/main">
+              <a:graphicData uri="http://schemas.openxmlformats.org/drawingml/2006/picture">
+                <pic:pic xmlns:pic="http://schemas.openxmlformats.org/drawingml/2006/picture">
+                  <pic:nvPicPr>
+                    <pic:cNvPr id="8" name="GameOverScene.JPG"/>
+                    <pic:cNvPicPr/>
+                  </pic:nvPicPr>
+                  <pic:blipFill>
+                    <a:blip r:embed="rId14">
+                      <a:extLst>
+                        <a:ext uri="{28A0092B-C50C-407E-A947-70E740481C1C}">
+                          <a14:useLocalDpi xmlns:a14="http://schemas.microsoft.com/office/drawing/2010/main" val="0"/>
+                        </a:ext>
+                      </a:extLst>
+                    </a:blip>
+                    <a:stretch>
+                      <a:fillRect/>
+                    </a:stretch>
+                  </pic:blipFill>
+                  <pic:spPr>
+                    <a:xfrm>
+                      <a:off x="0" y="0"/>
+                      <a:ext cx="4638675" cy="3279140"/>
+                    </a:xfrm>
+                    <a:prstGeom prst="rect">
+                      <a:avLst/>
+                    </a:prstGeom>
+                  </pic:spPr>
+                </pic:pic>
+              </a:graphicData>
+            </a:graphic>
+            <wp14:sizeRelH relativeFrom="margin">
+              <wp14:pctWidth>0</wp14:pctWidth>
+            </wp14:sizeRelH>
+            <wp14:sizeRelV relativeFrom="margin">
+              <wp14:pctHeight>0</wp14:pctHeight>
+            </wp14:sizeRelV>
+          </wp:anchor>
+        </w:drawing>
+      </w:r>
+      <w:r>
+        <w:t>Game-End State</w:t>
+      </w:r>
+    </w:p>
+    <w:p>
+      <w:bookmarkStart w:id="0" w:name="_GoBack"/>
+      <w:bookmarkEnd w:id="0"/>
+    </w:p>
     <w:sectPr>
-      <w:footerReference w:type="default" r:id="rId12"/>
+      <w:footerReference w:type="default" r:id="rId15"/>
       <w:pgSz w:w="12240" w:h="15840"/>
       <w:pgMar w:top="1440" w:right="1440" w:bottom="1440" w:left="1440" w:header="708" w:footer="708" w:gutter="0"/>
       <w:pgNumType w:start="0"/>
@@ -1720,7 +2142,7 @@
           <w:rPr>
             <w:noProof/>
           </w:rPr>
-          <w:t>2</w:t>
+          <w:t>4</w:t>
         </w:r>
         <w:r>
           <w:rPr>
@@ -2631,7 +3053,7 @@
 </file>
 
 <file path=customXml/itemProps1.xml><?xml version="1.0" encoding="utf-8"?>
-<ds:datastoreItem xmlns:ds="http://schemas.openxmlformats.org/officeDocument/2006/customXml" ds:itemID="{5D21B071-C1BC-42D5-AA6D-2E3598B53C86}">
+<ds:datastoreItem xmlns:ds="http://schemas.openxmlformats.org/officeDocument/2006/customXml" ds:itemID="{2F6BCBFE-4B1C-43AE-B09D-1734F9C6E8BE}">
   <ds:schemaRefs>
     <ds:schemaRef ds:uri="http://schemas.openxmlformats.org/officeDocument/2006/bibliography"/>
   </ds:schemaRefs>

</xml_diff>